<commit_message>
Aktuelle Version aufgabe 4
</commit_message>
<xml_diff>
--- a/Praktikum_4/Abgabe 4.docx
+++ b/Praktikum_4/Abgabe 4.docx
@@ -160,7 +160,19 @@
         <w:rPr>
           <w:rFonts w:ascii="Arial" w:hAnsi="Arial" w:cs="Arial"/>
         </w:rPr>
-        <w:t xml:space="preserve"> implementieren zu können. So stellt dieses eine mathematische Funktion da: </w:t>
+        <w:t xml:space="preserve"> </w:t>
+      </w:r>
+      <w:r>
+        <w:rPr>
+          <w:rFonts w:ascii="Arial" w:hAnsi="Arial" w:cs="Arial"/>
+        </w:rPr>
+        <w:t>realisieren</w:t>
+      </w:r>
+      <w:r>
+        <w:rPr>
+          <w:rFonts w:ascii="Arial" w:hAnsi="Arial" w:cs="Arial"/>
+        </w:rPr>
+        <w:t xml:space="preserve"> zu können. So stellt dieses eine mathematische Funktion da: </w:t>
       </w:r>
     </w:p>
     <w:p>
@@ -325,208 +337,204 @@
           <w:rFonts w:ascii="Arial" w:eastAsiaTheme="minorEastAsia" w:hAnsi="Arial" w:cs="Arial"/>
         </w:rPr>
       </w:pPr>
-      <w:r>
-        <w:rPr>
-          <w:rFonts w:ascii="Arial" w:eastAsiaTheme="minorEastAsia" w:hAnsi="Arial" w:cs="Arial"/>
-        </w:rPr>
-        <w:t xml:space="preserve"> </w:t>
-      </w:r>
-      <m:oMath>
-        <m:r>
-          <w:rPr>
-            <w:rFonts w:ascii="Cambria Math" w:eastAsiaTheme="minorEastAsia" w:hAnsi="Cambria Math" w:cs="Arial"/>
-          </w:rPr>
-          <m:t>f:</m:t>
-        </m:r>
-        <m:sSup>
-          <m:sSupPr>
-            <m:ctrlPr>
-              <w:rPr>
-                <w:rFonts w:ascii="Cambria Math" w:eastAsiaTheme="minorEastAsia" w:hAnsi="Cambria Math" w:cs="Arial"/>
-                <w:i/>
-              </w:rPr>
-            </m:ctrlPr>
-          </m:sSupPr>
-          <m:e>
-            <m:r>
-              <m:rPr>
-                <m:scr m:val="double-struck"/>
-              </m:rPr>
-              <w:rPr>
-                <w:rFonts w:ascii="Cambria Math" w:eastAsiaTheme="minorEastAsia" w:hAnsi="Cambria Math" w:cs="Arial"/>
-              </w:rPr>
-              <m:t>R</m:t>
-            </m:r>
-          </m:e>
-          <m:sup>
-            <m:r>
-              <w:rPr>
-                <w:rFonts w:ascii="Cambria Math" w:eastAsiaTheme="minorEastAsia" w:hAnsi="Cambria Math" w:cs="Arial"/>
-              </w:rPr>
-              <m:t>n</m:t>
-            </m:r>
-          </m:sup>
-        </m:sSup>
-        <m:r>
-          <m:rPr>
-            <m:scr m:val="double-struck"/>
-          </m:rPr>
-          <w:rPr>
-            <w:rFonts w:ascii="Cambria Math" w:eastAsiaTheme="minorEastAsia" w:hAnsi="Cambria Math" w:cs="Arial"/>
-          </w:rPr>
-          <m:t xml:space="preserve">→R, </m:t>
-        </m:r>
-        <m:r>
-          <w:rPr>
-            <w:rFonts w:ascii="Cambria Math" w:eastAsiaTheme="minorEastAsia" w:hAnsi="Cambria Math" w:cs="Arial"/>
-          </w:rPr>
-          <m:t>f</m:t>
-        </m:r>
-        <m:d>
-          <m:dPr>
-            <m:ctrlPr>
-              <w:rPr>
-                <w:rFonts w:ascii="Cambria Math" w:eastAsiaTheme="minorEastAsia" w:hAnsi="Cambria Math" w:cs="Arial"/>
-                <w:i/>
-              </w:rPr>
-            </m:ctrlPr>
-          </m:dPr>
-          <m:e>
-            <m:r>
-              <w:rPr>
-                <w:rFonts w:ascii="Cambria Math" w:eastAsiaTheme="minorEastAsia" w:hAnsi="Cambria Math" w:cs="Arial"/>
-              </w:rPr>
-              <m:t>x</m:t>
-            </m:r>
-          </m:e>
-        </m:d>
-        <m:r>
-          <w:rPr>
-            <w:rFonts w:ascii="Cambria Math" w:eastAsiaTheme="minorEastAsia" w:hAnsi="Cambria Math" w:cs="Arial"/>
-          </w:rPr>
-          <m:t>=</m:t>
-        </m:r>
-        <m:sSub>
-          <m:sSubPr>
-            <m:ctrlPr>
-              <w:rPr>
-                <w:rFonts w:ascii="Cambria Math" w:eastAsiaTheme="minorEastAsia" w:hAnsi="Cambria Math" w:cs="Arial"/>
-                <w:i/>
-              </w:rPr>
-            </m:ctrlPr>
-          </m:sSubPr>
-          <m:e>
-            <m:r>
-              <w:rPr>
-                <w:rFonts w:ascii="Cambria Math" w:eastAsiaTheme="minorEastAsia" w:hAnsi="Cambria Math" w:cs="Arial"/>
-              </w:rPr>
-              <m:t>w</m:t>
-            </m:r>
-          </m:e>
-          <m:sub>
-            <m:r>
-              <w:rPr>
-                <w:rFonts w:ascii="Cambria Math" w:eastAsiaTheme="minorEastAsia" w:hAnsi="Cambria Math" w:cs="Arial"/>
-              </w:rPr>
-              <m:t>0</m:t>
-            </m:r>
-          </m:sub>
-        </m:sSub>
-        <m:r>
-          <w:rPr>
-            <w:rFonts w:ascii="Cambria Math" w:eastAsiaTheme="minorEastAsia" w:hAnsi="Cambria Math" w:cs="Arial"/>
-          </w:rPr>
-          <m:t>*1+</m:t>
-        </m:r>
-        <m:nary>
-          <m:naryPr>
-            <m:chr m:val="∑"/>
-            <m:limLoc m:val="undOvr"/>
-            <m:ctrlPr>
-              <w:rPr>
-                <w:rFonts w:ascii="Cambria Math" w:eastAsiaTheme="minorEastAsia" w:hAnsi="Cambria Math" w:cs="Arial"/>
-                <w:i/>
-              </w:rPr>
-            </m:ctrlPr>
-          </m:naryPr>
-          <m:sub>
-            <m:r>
-              <w:rPr>
-                <w:rFonts w:ascii="Cambria Math" w:eastAsiaTheme="minorEastAsia" w:hAnsi="Cambria Math" w:cs="Arial"/>
-              </w:rPr>
-              <m:t>i=1</m:t>
-            </m:r>
-          </m:sub>
-          <m:sup>
-            <m:r>
-              <w:rPr>
-                <w:rFonts w:ascii="Cambria Math" w:eastAsiaTheme="minorEastAsia" w:hAnsi="Cambria Math" w:cs="Arial"/>
-              </w:rPr>
-              <m:t>n</m:t>
-            </m:r>
-          </m:sup>
-          <m:e>
-            <m:sSub>
-              <m:sSubPr>
-                <m:ctrlPr>
-                  <w:rPr>
-                    <w:rFonts w:ascii="Cambria Math" w:eastAsiaTheme="minorEastAsia" w:hAnsi="Cambria Math" w:cs="Arial"/>
-                    <w:i/>
-                  </w:rPr>
-                </m:ctrlPr>
-              </m:sSubPr>
-              <m:e>
-                <m:r>
-                  <w:rPr>
-                    <w:rFonts w:ascii="Cambria Math" w:eastAsiaTheme="minorEastAsia" w:hAnsi="Cambria Math" w:cs="Arial"/>
-                  </w:rPr>
-                  <m:t>x</m:t>
-                </m:r>
-              </m:e>
-              <m:sub>
-                <m:r>
-                  <w:rPr>
-                    <w:rFonts w:ascii="Cambria Math" w:eastAsiaTheme="minorEastAsia" w:hAnsi="Cambria Math" w:cs="Arial"/>
-                  </w:rPr>
-                  <m:t>i</m:t>
-                </m:r>
-              </m:sub>
-            </m:sSub>
-            <m:r>
-              <w:rPr>
-                <w:rFonts w:ascii="Cambria Math" w:eastAsiaTheme="minorEastAsia" w:hAnsi="Cambria Math" w:cs="Arial"/>
-              </w:rPr>
-              <m:t>*</m:t>
-            </m:r>
-          </m:e>
-        </m:nary>
-        <m:sSub>
-          <m:sSubPr>
-            <m:ctrlPr>
-              <w:rPr>
-                <w:rFonts w:ascii="Cambria Math" w:eastAsiaTheme="minorEastAsia" w:hAnsi="Cambria Math" w:cs="Arial"/>
-                <w:i/>
-              </w:rPr>
-            </m:ctrlPr>
-          </m:sSubPr>
-          <m:e>
-            <m:r>
-              <w:rPr>
-                <w:rFonts w:ascii="Cambria Math" w:eastAsiaTheme="minorEastAsia" w:hAnsi="Cambria Math" w:cs="Arial"/>
-              </w:rPr>
-              <m:t>w</m:t>
-            </m:r>
-          </m:e>
-          <m:sub>
-            <m:r>
-              <w:rPr>
-                <w:rFonts w:ascii="Cambria Math" w:eastAsiaTheme="minorEastAsia" w:hAnsi="Cambria Math" w:cs="Arial"/>
-              </w:rPr>
-              <m:t>i</m:t>
-            </m:r>
-          </m:sub>
-        </m:sSub>
-      </m:oMath>
+      <m:oMathPara>
+        <m:oMath>
+          <m:r>
+            <w:rPr>
+              <w:rFonts w:ascii="Cambria Math" w:eastAsiaTheme="minorEastAsia" w:hAnsi="Cambria Math" w:cs="Arial"/>
+            </w:rPr>
+            <m:t>f:</m:t>
+          </m:r>
+          <m:sSup>
+            <m:sSupPr>
+              <m:ctrlPr>
+                <w:rPr>
+                  <w:rFonts w:ascii="Cambria Math" w:eastAsiaTheme="minorEastAsia" w:hAnsi="Cambria Math" w:cs="Arial"/>
+                  <w:i/>
+                </w:rPr>
+              </m:ctrlPr>
+            </m:sSupPr>
+            <m:e>
+              <m:r>
+                <m:rPr>
+                  <m:scr m:val="double-struck"/>
+                </m:rPr>
+                <w:rPr>
+                  <w:rFonts w:ascii="Cambria Math" w:eastAsiaTheme="minorEastAsia" w:hAnsi="Cambria Math" w:cs="Arial"/>
+                </w:rPr>
+                <m:t>R</m:t>
+              </m:r>
+            </m:e>
+            <m:sup>
+              <m:r>
+                <w:rPr>
+                  <w:rFonts w:ascii="Cambria Math" w:eastAsiaTheme="minorEastAsia" w:hAnsi="Cambria Math" w:cs="Arial"/>
+                </w:rPr>
+                <m:t>n</m:t>
+              </m:r>
+            </m:sup>
+          </m:sSup>
+          <m:r>
+            <m:rPr>
+              <m:scr m:val="double-struck"/>
+            </m:rPr>
+            <w:rPr>
+              <w:rFonts w:ascii="Cambria Math" w:eastAsiaTheme="minorEastAsia" w:hAnsi="Cambria Math" w:cs="Arial"/>
+            </w:rPr>
+            <m:t xml:space="preserve">→R, </m:t>
+          </m:r>
+          <m:r>
+            <w:rPr>
+              <w:rFonts w:ascii="Cambria Math" w:eastAsiaTheme="minorEastAsia" w:hAnsi="Cambria Math" w:cs="Arial"/>
+            </w:rPr>
+            <m:t>f</m:t>
+          </m:r>
+          <m:d>
+            <m:dPr>
+              <m:ctrlPr>
+                <w:rPr>
+                  <w:rFonts w:ascii="Cambria Math" w:eastAsiaTheme="minorEastAsia" w:hAnsi="Cambria Math" w:cs="Arial"/>
+                  <w:i/>
+                </w:rPr>
+              </m:ctrlPr>
+            </m:dPr>
+            <m:e>
+              <m:r>
+                <w:rPr>
+                  <w:rFonts w:ascii="Cambria Math" w:eastAsiaTheme="minorEastAsia" w:hAnsi="Cambria Math" w:cs="Arial"/>
+                </w:rPr>
+                <m:t>x</m:t>
+              </m:r>
+            </m:e>
+          </m:d>
+          <m:r>
+            <w:rPr>
+              <w:rFonts w:ascii="Cambria Math" w:eastAsiaTheme="minorEastAsia" w:hAnsi="Cambria Math" w:cs="Arial"/>
+            </w:rPr>
+            <m:t>=</m:t>
+          </m:r>
+          <m:sSub>
+            <m:sSubPr>
+              <m:ctrlPr>
+                <w:rPr>
+                  <w:rFonts w:ascii="Cambria Math" w:eastAsiaTheme="minorEastAsia" w:hAnsi="Cambria Math" w:cs="Arial"/>
+                  <w:i/>
+                </w:rPr>
+              </m:ctrlPr>
+            </m:sSubPr>
+            <m:e>
+              <m:r>
+                <w:rPr>
+                  <w:rFonts w:ascii="Cambria Math" w:eastAsiaTheme="minorEastAsia" w:hAnsi="Cambria Math" w:cs="Arial"/>
+                </w:rPr>
+                <m:t>w</m:t>
+              </m:r>
+            </m:e>
+            <m:sub>
+              <m:r>
+                <w:rPr>
+                  <w:rFonts w:ascii="Cambria Math" w:eastAsiaTheme="minorEastAsia" w:hAnsi="Cambria Math" w:cs="Arial"/>
+                </w:rPr>
+                <m:t>0</m:t>
+              </m:r>
+            </m:sub>
+          </m:sSub>
+          <m:r>
+            <w:rPr>
+              <w:rFonts w:ascii="Cambria Math" w:eastAsiaTheme="minorEastAsia" w:hAnsi="Cambria Math" w:cs="Arial"/>
+            </w:rPr>
+            <m:t>*1+</m:t>
+          </m:r>
+          <m:nary>
+            <m:naryPr>
+              <m:chr m:val="∑"/>
+              <m:limLoc m:val="undOvr"/>
+              <m:ctrlPr>
+                <w:rPr>
+                  <w:rFonts w:ascii="Cambria Math" w:eastAsiaTheme="minorEastAsia" w:hAnsi="Cambria Math" w:cs="Arial"/>
+                  <w:i/>
+                </w:rPr>
+              </m:ctrlPr>
+            </m:naryPr>
+            <m:sub>
+              <m:r>
+                <w:rPr>
+                  <w:rFonts w:ascii="Cambria Math" w:eastAsiaTheme="minorEastAsia" w:hAnsi="Cambria Math" w:cs="Arial"/>
+                </w:rPr>
+                <m:t>i=1</m:t>
+              </m:r>
+            </m:sub>
+            <m:sup>
+              <m:r>
+                <w:rPr>
+                  <w:rFonts w:ascii="Cambria Math" w:eastAsiaTheme="minorEastAsia" w:hAnsi="Cambria Math" w:cs="Arial"/>
+                </w:rPr>
+                <m:t>n</m:t>
+              </m:r>
+            </m:sup>
+            <m:e>
+              <m:sSub>
+                <m:sSubPr>
+                  <m:ctrlPr>
+                    <w:rPr>
+                      <w:rFonts w:ascii="Cambria Math" w:eastAsiaTheme="minorEastAsia" w:hAnsi="Cambria Math" w:cs="Arial"/>
+                      <w:i/>
+                    </w:rPr>
+                  </m:ctrlPr>
+                </m:sSubPr>
+                <m:e>
+                  <m:r>
+                    <w:rPr>
+                      <w:rFonts w:ascii="Cambria Math" w:eastAsiaTheme="minorEastAsia" w:hAnsi="Cambria Math" w:cs="Arial"/>
+                    </w:rPr>
+                    <m:t>x</m:t>
+                  </m:r>
+                </m:e>
+                <m:sub>
+                  <m:r>
+                    <w:rPr>
+                      <w:rFonts w:ascii="Cambria Math" w:eastAsiaTheme="minorEastAsia" w:hAnsi="Cambria Math" w:cs="Arial"/>
+                    </w:rPr>
+                    <m:t>i</m:t>
+                  </m:r>
+                </m:sub>
+              </m:sSub>
+              <m:r>
+                <w:rPr>
+                  <w:rFonts w:ascii="Cambria Math" w:eastAsiaTheme="minorEastAsia" w:hAnsi="Cambria Math" w:cs="Arial"/>
+                </w:rPr>
+                <m:t>*</m:t>
+              </m:r>
+            </m:e>
+          </m:nary>
+          <m:sSub>
+            <m:sSubPr>
+              <m:ctrlPr>
+                <w:rPr>
+                  <w:rFonts w:ascii="Cambria Math" w:eastAsiaTheme="minorEastAsia" w:hAnsi="Cambria Math" w:cs="Arial"/>
+                  <w:i/>
+                </w:rPr>
+              </m:ctrlPr>
+            </m:sSubPr>
+            <m:e>
+              <m:r>
+                <w:rPr>
+                  <w:rFonts w:ascii="Cambria Math" w:eastAsiaTheme="minorEastAsia" w:hAnsi="Cambria Math" w:cs="Arial"/>
+                </w:rPr>
+                <m:t>w</m:t>
+              </m:r>
+            </m:e>
+            <m:sub>
+              <m:r>
+                <w:rPr>
+                  <w:rFonts w:ascii="Cambria Math" w:eastAsiaTheme="minorEastAsia" w:hAnsi="Cambria Math" w:cs="Arial"/>
+                </w:rPr>
+                <m:t>i</m:t>
+              </m:r>
+            </m:sub>
+          </m:sSub>
+        </m:oMath>
+      </m:oMathPara>
     </w:p>
     <w:p>
       <w:pPr>
@@ -798,6 +806,20 @@
       <w:r>
         <w:rPr>
           <w:rFonts w:ascii="Arial" w:hAnsi="Arial" w:cs="Arial"/>
+          <w:i/>
+        </w:rPr>
+        <w:t>(i steht für den Laufindex)</w:t>
+      </w:r>
+      <w:r>
+        <w:rPr>
+          <w:rFonts w:ascii="Arial" w:hAnsi="Arial" w:cs="Arial"/>
+          <w:i/>
+        </w:rPr>
+        <w:t xml:space="preserve"> </w:t>
+      </w:r>
+      <w:r>
+        <w:rPr>
+          <w:rFonts w:ascii="Arial" w:hAnsi="Arial" w:cs="Arial"/>
         </w:rPr>
         <w:t>bezeich</w:t>
       </w:r>
@@ -837,6 +859,7 @@
         <w:jc w:val="center"/>
         <w:rPr>
           <w:rFonts w:ascii="Arial" w:hAnsi="Arial" w:cs="Arial"/>
+          <w:sz w:val="10"/>
         </w:rPr>
       </w:pPr>
       <w:r>
@@ -887,6 +910,13 @@
           </wp:inline>
         </w:drawing>
       </w:r>
+      <w:r>
+        <w:rPr>
+          <w:rFonts w:ascii="Arial" w:hAnsi="Arial" w:cs="Arial"/>
+          <w:sz w:val="10"/>
+        </w:rPr>
+        <w:t>Abb.1)</w:t>
+      </w:r>
     </w:p>
     <w:p>
       <w:pPr>
@@ -894,7 +924,7 @@
           <w:tab w:val="left" w:pos="1702"/>
           <w:tab w:val="left" w:pos="3011"/>
         </w:tabs>
-        <w:jc w:val="center"/>
+        <w:jc w:val="both"/>
         <w:rPr>
           <w:rFonts w:ascii="Arial" w:hAnsi="Arial" w:cs="Arial"/>
         </w:rPr>
@@ -906,15 +936,940 @@
           <w:tab w:val="left" w:pos="1702"/>
           <w:tab w:val="left" w:pos="3011"/>
         </w:tabs>
-        <w:rPr>
-          <w:rFonts w:ascii="Arial" w:hAnsi="Arial" w:cs="Arial"/>
-        </w:rPr>
-      </w:pPr>
-      <w:r>
-        <w:rPr>
-          <w:rFonts w:ascii="Arial" w:hAnsi="Arial" w:cs="Arial"/>
-        </w:rPr>
-        <w:t>.</w:t>
+        <w:jc w:val="both"/>
+        <w:rPr>
+          <w:rFonts w:ascii="Arial" w:hAnsi="Arial" w:cs="Arial"/>
+        </w:rPr>
+      </w:pPr>
+      <w:r>
+        <w:rPr>
+          <w:rFonts w:ascii="Arial" w:hAnsi="Arial" w:cs="Arial"/>
+        </w:rPr>
+        <w:t xml:space="preserve">Zu Beginn bekommt das </w:t>
+      </w:r>
+      <w:proofErr w:type="spellStart"/>
+      <w:r>
+        <w:rPr>
+          <w:rFonts w:ascii="Arial" w:hAnsi="Arial" w:cs="Arial"/>
+        </w:rPr>
+        <w:t>Adaline</w:t>
+      </w:r>
+      <w:proofErr w:type="spellEnd"/>
+      <w:r>
+        <w:rPr>
+          <w:rFonts w:ascii="Arial" w:hAnsi="Arial" w:cs="Arial"/>
+        </w:rPr>
+        <w:t xml:space="preserve"> einen Eingangsvektor übergeben. Dieser besteht aus einem Punkt (x1</w:t>
+      </w:r>
+      <w:proofErr w:type="gramStart"/>
+      <w:r>
+        <w:rPr>
+          <w:rFonts w:ascii="Arial" w:hAnsi="Arial" w:cs="Arial"/>
+        </w:rPr>
+        <w:t>,x2</w:t>
+      </w:r>
+      <w:proofErr w:type="gramEnd"/>
+      <w:r>
+        <w:rPr>
+          <w:rFonts w:ascii="Arial" w:hAnsi="Arial" w:cs="Arial"/>
+        </w:rPr>
+        <w:t>). Im Anschluss daran wird unser Vektor mit einem weiteren Vektor multipliziert. So bekommen wir einen neuen Vektor (hier y).</w:t>
+      </w:r>
+    </w:p>
+    <w:p>
+      <w:pPr>
+        <w:tabs>
+          <w:tab w:val="left" w:pos="1702"/>
+          <w:tab w:val="left" w:pos="3011"/>
+        </w:tabs>
+        <w:jc w:val="both"/>
+        <w:rPr>
+          <w:rFonts w:ascii="Arial" w:eastAsiaTheme="minorEastAsia" w:hAnsi="Arial" w:cs="Arial"/>
+        </w:rPr>
+      </w:pPr>
+      <m:oMathPara>
+        <m:oMath>
+          <m:d>
+            <m:dPr>
+              <m:begChr m:val="["/>
+              <m:endChr m:val="]"/>
+              <m:ctrlPr>
+                <w:rPr>
+                  <w:rFonts w:ascii="Cambria Math" w:hAnsi="Cambria Math" w:cs="Arial"/>
+                  <w:i/>
+                </w:rPr>
+              </m:ctrlPr>
+            </m:dPr>
+            <m:e>
+              <m:m>
+                <m:mPr>
+                  <m:mcs>
+                    <m:mc>
+                      <m:mcPr>
+                        <m:count m:val="1"/>
+                        <m:mcJc m:val="center"/>
+                      </m:mcPr>
+                    </m:mc>
+                  </m:mcs>
+                  <m:ctrlPr>
+                    <w:rPr>
+                      <w:rFonts w:ascii="Cambria Math" w:hAnsi="Cambria Math" w:cs="Arial"/>
+                      <w:i/>
+                    </w:rPr>
+                  </m:ctrlPr>
+                </m:mPr>
+                <m:mr>
+                  <m:e>
+                    <m:r>
+                      <w:rPr>
+                        <w:rFonts w:ascii="Cambria Math" w:hAnsi="Cambria Math" w:cs="Arial"/>
+                      </w:rPr>
+                      <m:t>1</m:t>
+                    </m:r>
+                  </m:e>
+                </m:mr>
+                <m:mr>
+                  <m:e>
+                    <m:r>
+                      <w:rPr>
+                        <w:rFonts w:ascii="Cambria Math" w:hAnsi="Cambria Math" w:cs="Arial"/>
+                      </w:rPr>
+                      <m:t>x1</m:t>
+                    </m:r>
+                  </m:e>
+                </m:mr>
+                <m:mr>
+                  <m:e>
+                    <m:r>
+                      <w:rPr>
+                        <w:rFonts w:ascii="Cambria Math" w:hAnsi="Cambria Math" w:cs="Arial"/>
+                      </w:rPr>
+                      <m:t>x2</m:t>
+                    </m:r>
+                  </m:e>
+                </m:mr>
+              </m:m>
+            </m:e>
+          </m:d>
+          <m:r>
+            <w:rPr>
+              <w:rFonts w:ascii="Cambria Math" w:hAnsi="Cambria Math" w:cs="Arial"/>
+            </w:rPr>
+            <m:t>*</m:t>
+          </m:r>
+          <m:d>
+            <m:dPr>
+              <m:begChr m:val="["/>
+              <m:endChr m:val="]"/>
+              <m:ctrlPr>
+                <w:rPr>
+                  <w:rFonts w:ascii="Cambria Math" w:hAnsi="Cambria Math" w:cs="Arial"/>
+                  <w:i/>
+                </w:rPr>
+              </m:ctrlPr>
+            </m:dPr>
+            <m:e>
+              <m:m>
+                <m:mPr>
+                  <m:mcs>
+                    <m:mc>
+                      <m:mcPr>
+                        <m:count m:val="1"/>
+                        <m:mcJc m:val="center"/>
+                      </m:mcPr>
+                    </m:mc>
+                  </m:mcs>
+                  <m:ctrlPr>
+                    <w:rPr>
+                      <w:rFonts w:ascii="Cambria Math" w:hAnsi="Cambria Math" w:cs="Arial"/>
+                      <w:i/>
+                    </w:rPr>
+                  </m:ctrlPr>
+                </m:mPr>
+                <m:mr>
+                  <m:e>
+                    <m:r>
+                      <w:rPr>
+                        <w:rFonts w:ascii="Cambria Math" w:hAnsi="Cambria Math" w:cs="Arial"/>
+                      </w:rPr>
+                      <m:t>w0</m:t>
+                    </m:r>
+                  </m:e>
+                </m:mr>
+                <m:mr>
+                  <m:e>
+                    <m:r>
+                      <w:rPr>
+                        <w:rFonts w:ascii="Cambria Math" w:hAnsi="Cambria Math" w:cs="Arial"/>
+                      </w:rPr>
+                      <m:t>w1</m:t>
+                    </m:r>
+                  </m:e>
+                </m:mr>
+                <m:mr>
+                  <m:e>
+                    <m:r>
+                      <w:rPr>
+                        <w:rFonts w:ascii="Cambria Math" w:hAnsi="Cambria Math" w:cs="Arial"/>
+                      </w:rPr>
+                      <m:t>w2</m:t>
+                    </m:r>
+                  </m:e>
+                </m:mr>
+              </m:m>
+              <m:r>
+                <w:rPr>
+                  <w:rFonts w:ascii="Cambria Math" w:hAnsi="Cambria Math" w:cs="Arial"/>
+                </w:rPr>
+                <m:t xml:space="preserve"> </m:t>
+              </m:r>
+            </m:e>
+          </m:d>
+          <m:r>
+            <w:rPr>
+              <w:rFonts w:ascii="Cambria Math" w:hAnsi="Cambria Math" w:cs="Arial"/>
+            </w:rPr>
+            <m:t>=</m:t>
+          </m:r>
+          <m:r>
+            <w:rPr>
+              <w:rFonts w:ascii="Cambria Math" w:hAnsi="Cambria Math" w:cs="Arial"/>
+            </w:rPr>
+            <m:t>x</m:t>
+          </m:r>
+        </m:oMath>
+      </m:oMathPara>
+    </w:p>
+    <w:p>
+      <w:pPr>
+        <w:tabs>
+          <w:tab w:val="left" w:pos="1702"/>
+          <w:tab w:val="left" w:pos="3011"/>
+        </w:tabs>
+        <w:jc w:val="both"/>
+        <w:rPr>
+          <w:rFonts w:ascii="Arial" w:eastAsiaTheme="minorEastAsia" w:hAnsi="Arial" w:cs="Arial"/>
+        </w:rPr>
+      </w:pPr>
+      <w:r>
+        <w:rPr>
+          <w:rFonts w:ascii="Arial" w:eastAsiaTheme="minorEastAsia" w:hAnsi="Arial" w:cs="Arial"/>
+        </w:rPr>
+        <w:t xml:space="preserve">Hierbei stellt nun </w:t>
+      </w:r>
+      <w:r>
+        <w:rPr>
+          <w:rFonts w:ascii="Arial" w:eastAsiaTheme="minorEastAsia" w:hAnsi="Arial" w:cs="Arial"/>
+        </w:rPr>
+        <w:t>x</w:t>
+      </w:r>
+      <w:r>
+        <w:rPr>
+          <w:rFonts w:ascii="Arial" w:eastAsiaTheme="minorEastAsia" w:hAnsi="Arial" w:cs="Arial"/>
+        </w:rPr>
+        <w:t xml:space="preserve"> unser Skalar</w:t>
+      </w:r>
+      <w:r>
+        <w:rPr>
+          <w:rFonts w:ascii="Arial" w:eastAsiaTheme="minorEastAsia" w:hAnsi="Arial" w:cs="Arial"/>
+        </w:rPr>
+        <w:t>produkt</w:t>
+      </w:r>
+      <w:r>
+        <w:rPr>
+          <w:rFonts w:ascii="Arial" w:eastAsiaTheme="minorEastAsia" w:hAnsi="Arial" w:cs="Arial"/>
+        </w:rPr>
+        <w:t xml:space="preserve"> da</w:t>
+      </w:r>
+      <w:r>
+        <w:rPr>
+          <w:rFonts w:ascii="Arial" w:eastAsiaTheme="minorEastAsia" w:hAnsi="Arial" w:cs="Arial"/>
+        </w:rPr>
+        <w:t xml:space="preserve">. Dieses kann nun im nächsten Schritt mittels </w:t>
+      </w:r>
+      <w:r>
+        <w:rPr>
+          <w:rFonts w:ascii="Arial" w:eastAsiaTheme="minorEastAsia" w:hAnsi="Arial" w:cs="Arial"/>
+        </w:rPr>
+        <w:t>unserer</w:t>
+      </w:r>
+      <w:r>
+        <w:rPr>
+          <w:rFonts w:ascii="Arial" w:eastAsiaTheme="minorEastAsia" w:hAnsi="Arial" w:cs="Arial"/>
+        </w:rPr>
+        <w:t xml:space="preserve"> Funktion Alpha </w:t>
+      </w:r>
+      <w:r>
+        <w:rPr>
+          <w:rFonts w:ascii="Arial" w:eastAsiaTheme="minorEastAsia" w:hAnsi="Arial" w:cs="Arial"/>
+        </w:rPr>
+        <w:t>(</w:t>
+      </w:r>
+      <m:oMath>
+        <m:r>
+          <w:rPr>
+            <w:rFonts w:ascii="Cambria Math" w:eastAsiaTheme="minorEastAsia" w:hAnsi="Cambria Math" w:cs="Arial"/>
+          </w:rPr>
+          <m:t>α)</m:t>
+        </m:r>
+      </m:oMath>
+      <w:r>
+        <w:rPr>
+          <w:rFonts w:ascii="Arial" w:eastAsiaTheme="minorEastAsia" w:hAnsi="Arial" w:cs="Arial"/>
+        </w:rPr>
+        <w:t xml:space="preserve"> klassifiziert werden</w:t>
+      </w:r>
+      <w:r>
+        <w:rPr>
+          <w:rFonts w:ascii="Arial" w:eastAsiaTheme="minorEastAsia" w:hAnsi="Arial" w:cs="Arial"/>
+        </w:rPr>
+        <w:t xml:space="preserve">. </w:t>
+      </w:r>
+      <w:r>
+        <w:rPr>
+          <w:rFonts w:ascii="Arial" w:eastAsiaTheme="minorEastAsia" w:hAnsi="Arial" w:cs="Arial"/>
+        </w:rPr>
+        <w:t xml:space="preserve">Hierzu muss lediglich das Skalarprodukt als Parameter an die Funktion übergeben werden: </w:t>
+      </w:r>
+    </w:p>
+    <w:p>
+      <w:pPr>
+        <w:tabs>
+          <w:tab w:val="left" w:pos="1702"/>
+          <w:tab w:val="left" w:pos="3011"/>
+        </w:tabs>
+        <w:jc w:val="both"/>
+        <w:rPr>
+          <w:rFonts w:ascii="Arial" w:eastAsiaTheme="minorEastAsia" w:hAnsi="Arial" w:cs="Arial"/>
+        </w:rPr>
+      </w:pPr>
+      <m:oMathPara>
+        <m:oMath>
+          <m:r>
+            <w:rPr>
+              <w:rFonts w:ascii="Cambria Math" w:hAnsi="Cambria Math" w:cs="Arial"/>
+            </w:rPr>
+            <m:t>α</m:t>
+          </m:r>
+          <m:r>
+            <m:rPr>
+              <m:scr m:val="double-struck"/>
+            </m:rPr>
+            <w:rPr>
+              <w:rFonts w:ascii="Cambria Math" w:hAnsi="Cambria Math" w:cs="Arial"/>
+            </w:rPr>
+            <m:t>: R→</m:t>
+          </m:r>
+          <m:d>
+            <m:dPr>
+              <m:begChr m:val="{"/>
+              <m:endChr m:val="}"/>
+              <m:ctrlPr>
+                <w:rPr>
+                  <w:rFonts w:ascii="Cambria Math" w:hAnsi="Cambria Math" w:cs="Arial"/>
+                  <w:i/>
+                </w:rPr>
+              </m:ctrlPr>
+            </m:dPr>
+            <m:e>
+              <m:r>
+                <w:rPr>
+                  <w:rFonts w:ascii="Cambria Math" w:hAnsi="Cambria Math" w:cs="Arial"/>
+                </w:rPr>
+                <m:t>-1, 1</m:t>
+              </m:r>
+            </m:e>
+          </m:d>
+          <m:r>
+            <w:rPr>
+              <w:rFonts w:ascii="Cambria Math" w:hAnsi="Cambria Math" w:cs="Arial"/>
+            </w:rPr>
+            <m:t>,  α</m:t>
+          </m:r>
+          <m:d>
+            <m:dPr>
+              <m:ctrlPr>
+                <w:rPr>
+                  <w:rFonts w:ascii="Cambria Math" w:hAnsi="Cambria Math" w:cs="Arial"/>
+                  <w:i/>
+                </w:rPr>
+              </m:ctrlPr>
+            </m:dPr>
+            <m:e>
+              <m:r>
+                <w:rPr>
+                  <w:rFonts w:ascii="Cambria Math" w:hAnsi="Cambria Math" w:cs="Arial"/>
+                </w:rPr>
+                <m:t>x</m:t>
+              </m:r>
+            </m:e>
+          </m:d>
+          <m:r>
+            <w:rPr>
+              <w:rFonts w:ascii="Cambria Math" w:hAnsi="Cambria Math" w:cs="Arial"/>
+            </w:rPr>
+            <m:t>=</m:t>
+          </m:r>
+          <m:d>
+            <m:dPr>
+              <m:begChr m:val="{"/>
+              <m:endChr m:val=""/>
+              <m:ctrlPr>
+                <w:rPr>
+                  <w:rFonts w:ascii="Cambria Math" w:hAnsi="Cambria Math" w:cs="Arial"/>
+                  <w:i/>
+                </w:rPr>
+              </m:ctrlPr>
+            </m:dPr>
+            <m:e>
+              <m:eqArr>
+                <m:eqArrPr>
+                  <m:ctrlPr>
+                    <w:rPr>
+                      <w:rFonts w:ascii="Cambria Math" w:hAnsi="Cambria Math" w:cs="Arial"/>
+                      <w:i/>
+                    </w:rPr>
+                  </m:ctrlPr>
+                </m:eqArrPr>
+                <m:e>
+                  <m:r>
+                    <w:rPr>
+                      <w:rFonts w:ascii="Cambria Math" w:hAnsi="Cambria Math" w:cs="Arial"/>
+                    </w:rPr>
+                    <m:t>-1,  &amp;x≤0</m:t>
+                  </m:r>
+                </m:e>
+                <m:e>
+                  <m:r>
+                    <w:rPr>
+                      <w:rFonts w:ascii="Cambria Math" w:hAnsi="Cambria Math" w:cs="Arial"/>
+                    </w:rPr>
+                    <m:t>1,  &amp;x&gt;0</m:t>
+                  </m:r>
+                </m:e>
+              </m:eqArr>
+            </m:e>
+          </m:d>
+        </m:oMath>
+      </m:oMathPara>
+    </w:p>
+    <w:p>
+      <w:pPr>
+        <w:tabs>
+          <w:tab w:val="left" w:pos="1702"/>
+          <w:tab w:val="left" w:pos="3011"/>
+        </w:tabs>
+        <w:jc w:val="both"/>
+        <w:rPr>
+          <w:rFonts w:ascii="Arial" w:eastAsiaTheme="minorEastAsia" w:hAnsi="Arial" w:cs="Arial"/>
+        </w:rPr>
+      </w:pPr>
+      <w:r>
+        <w:rPr>
+          <w:rFonts w:ascii="Arial" w:eastAsiaTheme="minorEastAsia" w:hAnsi="Arial" w:cs="Arial"/>
+        </w:rPr>
+        <w:lastRenderedPageBreak/>
+        <w:t>Dies können wir nun für jeden unsere Punkte machen. Nun ist es aber so das, sollten wir diesen Vorgang wiederholen nie eine Verbesserung bemerken. Somit müssen wir auch unsere zuvor bestimmten Gewichte „</w:t>
+      </w:r>
+      <w:r>
+        <w:rPr>
+          <w:rFonts w:ascii="Arial" w:eastAsiaTheme="minorEastAsia" w:hAnsi="Arial" w:cs="Arial"/>
+          <w:i/>
+        </w:rPr>
+        <w:t>verbessern</w:t>
+      </w:r>
+      <w:r>
+        <w:rPr>
+          <w:rFonts w:ascii="Arial" w:eastAsiaTheme="minorEastAsia" w:hAnsi="Arial" w:cs="Arial"/>
+        </w:rPr>
+        <w:t>“. Hierzu nutzen wir eine Trainingsregel:</w:t>
+      </w:r>
+    </w:p>
+    <w:p>
+      <w:pPr>
+        <w:tabs>
+          <w:tab w:val="left" w:pos="1702"/>
+          <w:tab w:val="left" w:pos="3011"/>
+        </w:tabs>
+        <w:rPr>
+          <w:rFonts w:ascii="Arial" w:eastAsiaTheme="minorEastAsia" w:hAnsi="Arial" w:cs="Arial"/>
+        </w:rPr>
+      </w:pPr>
+      <m:oMathPara>
+        <m:oMath>
+          <m:sSub>
+            <m:sSubPr>
+              <m:ctrlPr>
+                <w:rPr>
+                  <w:rFonts w:ascii="Cambria Math" w:eastAsiaTheme="minorEastAsia" w:hAnsi="Cambria Math" w:cs="Arial"/>
+                  <w:i/>
+                </w:rPr>
+              </m:ctrlPr>
+            </m:sSubPr>
+            <m:e>
+              <m:r>
+                <w:rPr>
+                  <w:rFonts w:ascii="Cambria Math" w:eastAsiaTheme="minorEastAsia" w:hAnsi="Cambria Math" w:cs="Arial"/>
+                </w:rPr>
+                <m:t>w</m:t>
+              </m:r>
+            </m:e>
+            <m:sub>
+              <m:r>
+                <w:rPr>
+                  <w:rFonts w:ascii="Cambria Math" w:eastAsiaTheme="minorEastAsia" w:hAnsi="Cambria Math" w:cs="Arial"/>
+                </w:rPr>
+                <m:t>j</m:t>
+              </m:r>
+            </m:sub>
+          </m:sSub>
+          <m:r>
+            <w:rPr>
+              <w:rFonts w:ascii="Cambria Math" w:eastAsiaTheme="minorEastAsia" w:hAnsi="Cambria Math" w:cs="Arial"/>
+            </w:rPr>
+            <m:t xml:space="preserve">= </m:t>
+          </m:r>
+          <m:sSub>
+            <m:sSubPr>
+              <m:ctrlPr>
+                <w:rPr>
+                  <w:rFonts w:ascii="Cambria Math" w:eastAsiaTheme="minorEastAsia" w:hAnsi="Cambria Math" w:cs="Arial"/>
+                  <w:i/>
+                </w:rPr>
+              </m:ctrlPr>
+            </m:sSubPr>
+            <m:e>
+              <m:r>
+                <w:rPr>
+                  <w:rFonts w:ascii="Cambria Math" w:eastAsiaTheme="minorEastAsia" w:hAnsi="Cambria Math" w:cs="Arial"/>
+                </w:rPr>
+                <m:t>w</m:t>
+              </m:r>
+            </m:e>
+            <m:sub>
+              <m:r>
+                <w:rPr>
+                  <w:rFonts w:ascii="Cambria Math" w:eastAsiaTheme="minorEastAsia" w:hAnsi="Cambria Math" w:cs="Arial"/>
+                </w:rPr>
+                <m:t>j</m:t>
+              </m:r>
+            </m:sub>
+          </m:sSub>
+          <m:r>
+            <w:rPr>
+              <w:rFonts w:ascii="Cambria Math" w:eastAsiaTheme="minorEastAsia" w:hAnsi="Cambria Math" w:cs="Arial"/>
+            </w:rPr>
+            <m:t>- η*</m:t>
+          </m:r>
+          <m:f>
+            <m:fPr>
+              <m:ctrlPr>
+                <w:rPr>
+                  <w:rFonts w:ascii="Cambria Math" w:eastAsiaTheme="minorEastAsia" w:hAnsi="Cambria Math" w:cs="Arial"/>
+                  <w:i/>
+                </w:rPr>
+              </m:ctrlPr>
+            </m:fPr>
+            <m:num>
+              <m:r>
+                <w:rPr>
+                  <w:rFonts w:ascii="Cambria Math" w:eastAsiaTheme="minorEastAsia" w:hAnsi="Cambria Math" w:cs="Arial"/>
+                </w:rPr>
+                <m:t>d</m:t>
+              </m:r>
+            </m:num>
+            <m:den>
+              <m:r>
+                <w:rPr>
+                  <w:rFonts w:ascii="Cambria Math" w:eastAsiaTheme="minorEastAsia" w:hAnsi="Cambria Math" w:cs="Arial"/>
+                </w:rPr>
+                <m:t>d</m:t>
+              </m:r>
+              <m:sSub>
+                <m:sSubPr>
+                  <m:ctrlPr>
+                    <w:rPr>
+                      <w:rFonts w:ascii="Cambria Math" w:eastAsiaTheme="minorEastAsia" w:hAnsi="Cambria Math" w:cs="Arial"/>
+                      <w:i/>
+                    </w:rPr>
+                  </m:ctrlPr>
+                </m:sSubPr>
+                <m:e>
+                  <m:r>
+                    <w:rPr>
+                      <w:rFonts w:ascii="Cambria Math" w:eastAsiaTheme="minorEastAsia" w:hAnsi="Cambria Math" w:cs="Arial"/>
+                    </w:rPr>
+                    <m:t>w</m:t>
+                  </m:r>
+                </m:e>
+                <m:sub>
+                  <m:r>
+                    <w:rPr>
+                      <w:rFonts w:ascii="Cambria Math" w:eastAsiaTheme="minorEastAsia" w:hAnsi="Cambria Math" w:cs="Arial"/>
+                    </w:rPr>
+                    <m:t>j</m:t>
+                  </m:r>
+                </m:sub>
+              </m:sSub>
+            </m:den>
+          </m:f>
+          <m:r>
+            <w:rPr>
+              <w:rFonts w:ascii="Cambria Math" w:eastAsiaTheme="minorEastAsia" w:hAnsi="Cambria Math" w:cs="Arial"/>
+            </w:rPr>
+            <m:t>*</m:t>
+          </m:r>
+          <m:sSup>
+            <m:sSupPr>
+              <m:ctrlPr>
+                <w:rPr>
+                  <w:rFonts w:ascii="Cambria Math" w:eastAsiaTheme="minorEastAsia" w:hAnsi="Cambria Math" w:cs="Arial"/>
+                  <w:i/>
+                </w:rPr>
+              </m:ctrlPr>
+            </m:sSupPr>
+            <m:e>
+              <m:r>
+                <w:rPr>
+                  <w:rFonts w:ascii="Cambria Math" w:eastAsiaTheme="minorEastAsia" w:hAnsi="Cambria Math" w:cs="Arial"/>
+                </w:rPr>
+                <m:t>E</m:t>
+              </m:r>
+            </m:e>
+            <m:sup>
+              <m:r>
+                <w:rPr>
+                  <w:rFonts w:ascii="Cambria Math" w:eastAsiaTheme="minorEastAsia" w:hAnsi="Cambria Math" w:cs="Arial"/>
+                </w:rPr>
+                <m:t>(i)</m:t>
+              </m:r>
+            </m:sup>
+          </m:sSup>
+        </m:oMath>
+      </m:oMathPara>
+    </w:p>
+    <w:p>
+      <w:pPr>
+        <w:tabs>
+          <w:tab w:val="left" w:pos="1702"/>
+          <w:tab w:val="left" w:pos="3011"/>
+        </w:tabs>
+        <w:rPr>
+          <w:rFonts w:ascii="Arial" w:eastAsiaTheme="minorEastAsia" w:hAnsi="Arial" w:cs="Arial"/>
+        </w:rPr>
+      </w:pPr>
+      <w:r>
+        <w:rPr>
+          <w:rFonts w:ascii="Arial" w:eastAsiaTheme="minorEastAsia" w:hAnsi="Arial" w:cs="Arial"/>
+        </w:rPr>
+        <w:t>Hierbei macht sich unsere Trainingsregel eine weitere Funktion zu Nutze:</w:t>
+      </w:r>
+    </w:p>
+    <w:p>
+      <w:pPr>
+        <w:tabs>
+          <w:tab w:val="left" w:pos="1702"/>
+          <w:tab w:val="left" w:pos="3011"/>
+        </w:tabs>
+        <w:rPr>
+          <w:rFonts w:ascii="Arial" w:eastAsiaTheme="minorEastAsia" w:hAnsi="Arial" w:cs="Arial"/>
+        </w:rPr>
+      </w:pPr>
+      <m:oMathPara>
+        <m:oMath>
+          <m:sSup>
+            <m:sSupPr>
+              <m:ctrlPr>
+                <w:rPr>
+                  <w:rFonts w:ascii="Cambria Math" w:eastAsiaTheme="minorEastAsia" w:hAnsi="Cambria Math" w:cs="Arial"/>
+                  <w:i/>
+                </w:rPr>
+              </m:ctrlPr>
+            </m:sSupPr>
+            <m:e>
+              <m:r>
+                <w:rPr>
+                  <w:rFonts w:ascii="Cambria Math" w:eastAsiaTheme="minorEastAsia" w:hAnsi="Cambria Math" w:cs="Arial"/>
+                </w:rPr>
+                <m:t>E</m:t>
+              </m:r>
+            </m:e>
+            <m:sup>
+              <m:d>
+                <m:dPr>
+                  <m:ctrlPr>
+                    <w:rPr>
+                      <w:rFonts w:ascii="Cambria Math" w:eastAsiaTheme="minorEastAsia" w:hAnsi="Cambria Math" w:cs="Arial"/>
+                      <w:i/>
+                    </w:rPr>
+                  </m:ctrlPr>
+                </m:dPr>
+                <m:e>
+                  <m:r>
+                    <w:rPr>
+                      <w:rFonts w:ascii="Cambria Math" w:eastAsiaTheme="minorEastAsia" w:hAnsi="Cambria Math" w:cs="Arial"/>
+                    </w:rPr>
+                    <m:t>i</m:t>
+                  </m:r>
+                </m:e>
+              </m:d>
+            </m:sup>
+          </m:sSup>
+          <m:r>
+            <w:rPr>
+              <w:rFonts w:ascii="Cambria Math" w:eastAsiaTheme="minorEastAsia" w:hAnsi="Cambria Math" w:cs="Arial"/>
+            </w:rPr>
+            <m:t>=</m:t>
+          </m:r>
+          <m:sSup>
+            <m:sSupPr>
+              <m:ctrlPr>
+                <w:rPr>
+                  <w:rFonts w:ascii="Cambria Math" w:eastAsiaTheme="minorEastAsia" w:hAnsi="Cambria Math" w:cs="Arial"/>
+                  <w:i/>
+                </w:rPr>
+              </m:ctrlPr>
+            </m:sSupPr>
+            <m:e>
+              <m:f>
+                <m:fPr>
+                  <m:ctrlPr>
+                    <w:rPr>
+                      <w:rFonts w:ascii="Cambria Math" w:eastAsiaTheme="minorEastAsia" w:hAnsi="Cambria Math" w:cs="Arial"/>
+                      <w:i/>
+                    </w:rPr>
+                  </m:ctrlPr>
+                </m:fPr>
+                <m:num>
+                  <m:r>
+                    <w:rPr>
+                      <w:rFonts w:ascii="Cambria Math" w:eastAsiaTheme="minorEastAsia" w:hAnsi="Cambria Math" w:cs="Arial"/>
+                    </w:rPr>
+                    <m:t>1</m:t>
+                  </m:r>
+                </m:num>
+                <m:den>
+                  <m:r>
+                    <w:rPr>
+                      <w:rFonts w:ascii="Cambria Math" w:eastAsiaTheme="minorEastAsia" w:hAnsi="Cambria Math" w:cs="Arial"/>
+                    </w:rPr>
+                    <m:t>2</m:t>
+                  </m:r>
+                </m:den>
+              </m:f>
+              <m:r>
+                <w:rPr>
+                  <w:rFonts w:ascii="Cambria Math" w:eastAsiaTheme="minorEastAsia" w:hAnsi="Cambria Math" w:cs="Arial"/>
+                </w:rPr>
+                <m:t>*</m:t>
+              </m:r>
+              <m:d>
+                <m:dPr>
+                  <m:ctrlPr>
+                    <w:rPr>
+                      <w:rFonts w:ascii="Cambria Math" w:eastAsiaTheme="minorEastAsia" w:hAnsi="Cambria Math" w:cs="Arial"/>
+                      <w:i/>
+                    </w:rPr>
+                  </m:ctrlPr>
+                </m:dPr>
+                <m:e>
+                  <m:sSup>
+                    <m:sSupPr>
+                      <m:ctrlPr>
+                        <w:rPr>
+                          <w:rFonts w:ascii="Cambria Math" w:eastAsiaTheme="minorEastAsia" w:hAnsi="Cambria Math" w:cs="Arial"/>
+                          <w:i/>
+                        </w:rPr>
+                      </m:ctrlPr>
+                    </m:sSupPr>
+                    <m:e>
+                      <m:r>
+                        <w:rPr>
+                          <w:rFonts w:ascii="Cambria Math" w:eastAsiaTheme="minorEastAsia" w:hAnsi="Cambria Math" w:cs="Arial"/>
+                        </w:rPr>
+                        <m:t>y</m:t>
+                      </m:r>
+                    </m:e>
+                    <m:sup>
+                      <m:d>
+                        <m:dPr>
+                          <m:ctrlPr>
+                            <w:rPr>
+                              <w:rFonts w:ascii="Cambria Math" w:eastAsiaTheme="minorEastAsia" w:hAnsi="Cambria Math" w:cs="Arial"/>
+                              <w:i/>
+                            </w:rPr>
+                          </m:ctrlPr>
+                        </m:dPr>
+                        <m:e>
+                          <m:r>
+                            <w:rPr>
+                              <w:rFonts w:ascii="Cambria Math" w:eastAsiaTheme="minorEastAsia" w:hAnsi="Cambria Math" w:cs="Arial"/>
+                            </w:rPr>
+                            <m:t>i</m:t>
+                          </m:r>
+                        </m:e>
+                      </m:d>
+                    </m:sup>
+                  </m:sSup>
+                  <m:r>
+                    <w:rPr>
+                      <w:rFonts w:ascii="Cambria Math" w:eastAsiaTheme="minorEastAsia" w:hAnsi="Cambria Math" w:cs="Arial"/>
+                    </w:rPr>
+                    <m:t>-f</m:t>
+                  </m:r>
+                  <m:d>
+                    <m:dPr>
+                      <m:ctrlPr>
+                        <w:rPr>
+                          <w:rFonts w:ascii="Cambria Math" w:eastAsiaTheme="minorEastAsia" w:hAnsi="Cambria Math" w:cs="Arial"/>
+                          <w:i/>
+                        </w:rPr>
+                      </m:ctrlPr>
+                    </m:dPr>
+                    <m:e>
+                      <m:sSup>
+                        <m:sSupPr>
+                          <m:ctrlPr>
+                            <w:rPr>
+                              <w:rFonts w:ascii="Cambria Math" w:eastAsiaTheme="minorEastAsia" w:hAnsi="Cambria Math" w:cs="Arial"/>
+                              <w:i/>
+                            </w:rPr>
+                          </m:ctrlPr>
+                        </m:sSupPr>
+                        <m:e>
+                          <m:r>
+                            <w:rPr>
+                              <w:rFonts w:ascii="Cambria Math" w:eastAsiaTheme="minorEastAsia" w:hAnsi="Cambria Math" w:cs="Arial"/>
+                            </w:rPr>
+                            <m:t>x</m:t>
+                          </m:r>
+                        </m:e>
+                        <m:sup>
+                          <m:d>
+                            <m:dPr>
+                              <m:ctrlPr>
+                                <w:rPr>
+                                  <w:rFonts w:ascii="Cambria Math" w:eastAsiaTheme="minorEastAsia" w:hAnsi="Cambria Math" w:cs="Arial"/>
+                                  <w:i/>
+                                </w:rPr>
+                              </m:ctrlPr>
+                            </m:dPr>
+                            <m:e>
+                              <m:r>
+                                <w:rPr>
+                                  <w:rFonts w:ascii="Cambria Math" w:eastAsiaTheme="minorEastAsia" w:hAnsi="Cambria Math" w:cs="Arial"/>
+                                </w:rPr>
+                                <m:t>i</m:t>
+                              </m:r>
+                            </m:e>
+                          </m:d>
+                        </m:sup>
+                      </m:sSup>
+                    </m:e>
+                  </m:d>
+                </m:e>
+              </m:d>
+            </m:e>
+            <m:sup>
+              <m:r>
+                <w:rPr>
+                  <w:rFonts w:ascii="Cambria Math" w:eastAsiaTheme="minorEastAsia" w:hAnsi="Cambria Math" w:cs="Arial"/>
+                </w:rPr>
+                <m:t>2</m:t>
+              </m:r>
+            </m:sup>
+          </m:sSup>
+        </m:oMath>
+      </m:oMathPara>
+    </w:p>
+    <w:p>
+      <w:pPr>
+        <w:tabs>
+          <w:tab w:val="left" w:pos="1702"/>
+          <w:tab w:val="left" w:pos="3011"/>
+        </w:tabs>
+        <w:jc w:val="both"/>
+        <w:rPr>
+          <w:rFonts w:ascii="Arial" w:eastAsiaTheme="minorEastAsia" w:hAnsi="Arial" w:cs="Arial"/>
+        </w:rPr>
+      </w:pPr>
+      <w:r>
+        <w:rPr>
+          <w:rFonts w:ascii="Arial" w:eastAsiaTheme="minorEastAsia" w:hAnsi="Arial" w:cs="Arial"/>
+        </w:rPr>
+        <w:t>Diese stellt unsere Fehlerfunktion da. Wie nun zu erkennen ist nutzen wir zur Korrektur unserer Gewichte unsere Funktion</w:t>
+      </w:r>
+      <m:oMath>
+        <m:sSup>
+          <m:sSupPr>
+            <m:ctrlPr>
+              <w:rPr>
+                <w:rFonts w:ascii="Cambria Math" w:eastAsiaTheme="minorEastAsia" w:hAnsi="Cambria Math" w:cs="Arial"/>
+                <w:i/>
+              </w:rPr>
+            </m:ctrlPr>
+          </m:sSupPr>
+          <m:e>
+            <m:r>
+              <w:rPr>
+                <w:rFonts w:ascii="Cambria Math" w:eastAsiaTheme="minorEastAsia" w:hAnsi="Cambria Math" w:cs="Arial"/>
+              </w:rPr>
+              <m:t xml:space="preserve">  </m:t>
+            </m:r>
+            <m:r>
+              <w:rPr>
+                <w:rFonts w:ascii="Cambria Math" w:eastAsiaTheme="minorEastAsia" w:hAnsi="Cambria Math" w:cs="Arial"/>
+              </w:rPr>
+              <m:t>E</m:t>
+            </m:r>
+          </m:e>
+          <m:sup>
+            <m:d>
+              <m:dPr>
+                <m:ctrlPr>
+                  <w:rPr>
+                    <w:rFonts w:ascii="Cambria Math" w:eastAsiaTheme="minorEastAsia" w:hAnsi="Cambria Math" w:cs="Arial"/>
+                    <w:i/>
+                  </w:rPr>
+                </m:ctrlPr>
+              </m:dPr>
+              <m:e>
+                <m:r>
+                  <w:rPr>
+                    <w:rFonts w:ascii="Cambria Math" w:eastAsiaTheme="minorEastAsia" w:hAnsi="Cambria Math" w:cs="Arial"/>
+                  </w:rPr>
+                  <m:t>i</m:t>
+                </m:r>
+              </m:e>
+            </m:d>
+          </m:sup>
+        </m:sSup>
+        <m:r>
+          <w:rPr>
+            <w:rFonts w:ascii="Cambria Math" w:eastAsiaTheme="minorEastAsia" w:hAnsi="Cambria Math" w:cs="Arial"/>
+          </w:rPr>
+          <m:t>'</m:t>
+        </m:r>
+      </m:oMath>
+      <w:r>
+        <w:rPr>
+          <w:rFonts w:ascii="Arial" w:eastAsiaTheme="minorEastAsia" w:hAnsi="Arial" w:cs="Arial"/>
+        </w:rPr>
+        <w:t xml:space="preserve">. Sämtliche Schritte sind der oberen Grafik ebenfalls zu entnehmen (Abb.1). Hierbei wurde jeder Schritt farblich hervorgehoben. So stellt der orange Teil der Grafik den Empfang und die Berechnung des Skalarprodukts da bzw. den einen Teil der Berechnung des Skalars. Im gelben Abschnitt wir nun das wirkliche Skalarprodukt gebildet und an unsere zuvor beschriebene Funktion Alpha (blaue Bereich) übergeben. Alpha klassifiziert nun für uns und übergibt dies an den grünen Teilbereich unseres </w:t>
+      </w:r>
+      <w:proofErr w:type="spellStart"/>
+      <w:r>
+        <w:rPr>
+          <w:rFonts w:ascii="Arial" w:eastAsiaTheme="minorEastAsia" w:hAnsi="Arial" w:cs="Arial"/>
+        </w:rPr>
+        <w:t>Adalines</w:t>
+      </w:r>
+      <w:proofErr w:type="spellEnd"/>
+      <w:r>
+        <w:rPr>
+          <w:rFonts w:ascii="Arial" w:eastAsiaTheme="minorEastAsia" w:hAnsi="Arial" w:cs="Arial"/>
+        </w:rPr>
+        <w:t xml:space="preserve"> welches den Ausgang der Funktion darstellt. </w:t>
       </w:r>
       <w:bookmarkStart w:id="0" w:name="_GoBack"/>
       <w:bookmarkEnd w:id="0"/>
@@ -1980,7 +2935,7 @@
 </file>
 
 <file path=customXml/itemProps1.xml><?xml version="1.0" encoding="utf-8"?>
-<ds:datastoreItem xmlns:ds="http://schemas.openxmlformats.org/officeDocument/2006/customXml" ds:itemID="{4F056BD9-DB24-40CB-A002-F45BD9ADE6FE}">
+<ds:datastoreItem xmlns:ds="http://schemas.openxmlformats.org/officeDocument/2006/customXml" ds:itemID="{9E76E026-A270-4C08-B65C-12B5D366327E}">
   <ds:schemaRefs>
     <ds:schemaRef ds:uri="http://schemas.openxmlformats.org/officeDocument/2006/bibliography"/>
   </ds:schemaRefs>

</xml_diff>